<commit_message>
Initial version of Cell.cpp and updated Program design with details.
</commit_message>
<xml_diff>
--- a/Program design.docx
+++ b/Program design.docx
@@ -43,7 +43,23 @@
         </w:numPr>
       </w:pPr>
       <w:r>
-        <w:t>Constructor takes arguments int x, int y for grid size</w:t>
+        <w:t xml:space="preserve">Constructor takes arguments </w:t>
+      </w:r>
+      <w:proofErr w:type="spellStart"/>
+      <w:r>
+        <w:t>int</w:t>
+      </w:r>
+      <w:proofErr w:type="spellEnd"/>
+      <w:r>
+        <w:t xml:space="preserve"> x, </w:t>
+      </w:r>
+      <w:proofErr w:type="spellStart"/>
+      <w:r>
+        <w:t>int</w:t>
+      </w:r>
+      <w:proofErr w:type="spellEnd"/>
+      <w:r>
+        <w:t xml:space="preserve"> y for grid size</w:t>
       </w:r>
     </w:p>
     <w:p>
@@ -60,6 +76,7 @@
           <w:szCs w:val="22"/>
         </w:rPr>
       </w:pPr>
+      <w:proofErr w:type="spellStart"/>
       <w:r>
         <w:rPr>
           <w:rFonts w:asciiTheme="minorHAnsi" w:hAnsiTheme="minorHAnsi" w:cs="Arial"/>
@@ -67,7 +84,17 @@
           <w:sz w:val="22"/>
           <w:szCs w:val="22"/>
         </w:rPr>
-        <w:t>printSelf method, calls the print method of each cell, also includes the mine-remaining count</w:t>
+        <w:t>printSelf</w:t>
+      </w:r>
+      <w:proofErr w:type="spellEnd"/>
+      <w:r>
+        <w:rPr>
+          <w:rFonts w:asciiTheme="minorHAnsi" w:hAnsiTheme="minorHAnsi" w:cs="Arial"/>
+          <w:color w:val="000000"/>
+          <w:sz w:val="22"/>
+          <w:szCs w:val="22"/>
+        </w:rPr>
+        <w:t xml:space="preserve"> method, calls the print method of each cell, also includes the mine-remaining count</w:t>
       </w:r>
     </w:p>
     <w:p>
@@ -87,7 +114,24 @@
         </w:numPr>
       </w:pPr>
       <w:r>
-        <w:t>Contains int status; 0 = not clicked, 1 = clicked, 2 = flagged</w:t>
+        <w:t xml:space="preserve">Contains </w:t>
+      </w:r>
+      <w:proofErr w:type="spellStart"/>
+      <w:r>
+        <w:t>enum</w:t>
+      </w:r>
+      <w:proofErr w:type="spellEnd"/>
+      <w:r>
+        <w:t xml:space="preserve"> </w:t>
+      </w:r>
+      <w:r>
+        <w:t>status:</w:t>
+      </w:r>
+      <w:r>
+        <w:t xml:space="preserve"> </w:t>
+      </w:r>
+      <w:r>
+        <w:t>UNCLICKED, CLICKED, or FLAGGED</w:t>
       </w:r>
     </w:p>
     <w:p>
@@ -104,29 +148,94 @@
       <w:r>
         <w:t>pointers to all adjacent Cells</w:t>
       </w:r>
-    </w:p>
-    <w:p>
-      <w:pPr>
-        <w:pStyle w:val="ListParagraph"/>
-        <w:numPr>
-          <w:ilvl w:val="0"/>
-          <w:numId w:val="1"/>
-        </w:numPr>
-      </w:pPr>
-      <w:r>
-        <w:t>(abstract) clicked method</w:t>
-      </w:r>
-    </w:p>
-    <w:p>
-      <w:pPr>
-        <w:pStyle w:val="ListParagraph"/>
-        <w:numPr>
-          <w:ilvl w:val="0"/>
-          <w:numId w:val="1"/>
-        </w:numPr>
-      </w:pPr>
-      <w:r>
-        <w:t>(abstract) print method</w:t>
+      <w:r>
+        <w:t xml:space="preserve">. Adjacent Cells must be added to this list by calling </w:t>
+      </w:r>
+      <w:proofErr w:type="spellStart"/>
+      <w:r>
+        <w:t>add_adjacent_</w:t>
+      </w:r>
+      <w:proofErr w:type="gramStart"/>
+      <w:r>
+        <w:t>cell</w:t>
+      </w:r>
+      <w:proofErr w:type="spellEnd"/>
+      <w:r>
+        <w:t>(</w:t>
+      </w:r>
+      <w:proofErr w:type="gramEnd"/>
+      <w:r>
+        <w:t xml:space="preserve">Cell* </w:t>
+      </w:r>
+      <w:proofErr w:type="spellStart"/>
+      <w:r>
+        <w:t>adj</w:t>
+      </w:r>
+      <w:proofErr w:type="spellEnd"/>
+      <w:r>
+        <w:t>). This function must be called several times for every Cell. Is there a better way to do this?</w:t>
+      </w:r>
+    </w:p>
+    <w:p>
+      <w:pPr>
+        <w:pStyle w:val="ListParagraph"/>
+        <w:numPr>
+          <w:ilvl w:val="0"/>
+          <w:numId w:val="1"/>
+        </w:numPr>
+      </w:pPr>
+      <w:proofErr w:type="gramStart"/>
+      <w:r>
+        <w:t>flagged(</w:t>
+      </w:r>
+      <w:proofErr w:type="gramEnd"/>
+      <w:r>
+        <w:t>) method – this behaves correctly regardless of whether it is called on an unclicked, clicked, or flagged cell.</w:t>
+      </w:r>
+    </w:p>
+    <w:p>
+      <w:pPr>
+        <w:pStyle w:val="ListParagraph"/>
+        <w:numPr>
+          <w:ilvl w:val="0"/>
+          <w:numId w:val="1"/>
+        </w:numPr>
+      </w:pPr>
+      <w:r>
+        <w:t xml:space="preserve">(abstract) </w:t>
+      </w:r>
+      <w:r>
+        <w:t>clicked</w:t>
+      </w:r>
+      <w:r>
+        <w:t>()</w:t>
+      </w:r>
+      <w:r>
+        <w:t xml:space="preserve"> method</w:t>
+      </w:r>
+      <w:r>
+        <w:t xml:space="preserve"> – will behave correctly based on actual cell class</w:t>
+      </w:r>
+    </w:p>
+    <w:p>
+      <w:pPr>
+        <w:pStyle w:val="ListParagraph"/>
+        <w:numPr>
+          <w:ilvl w:val="0"/>
+          <w:numId w:val="1"/>
+        </w:numPr>
+      </w:pPr>
+      <w:r>
+        <w:t>(abstract) print</w:t>
+      </w:r>
+      <w:r>
+        <w:t>()</w:t>
+      </w:r>
+      <w:r>
+        <w:t xml:space="preserve"> method</w:t>
+      </w:r>
+      <w:r>
+        <w:t xml:space="preserve"> – will behave correctly based on actual cell class</w:t>
       </w:r>
     </w:p>
     <w:p>
@@ -143,92 +252,233 @@
         </w:numPr>
       </w:pPr>
       <w:r>
-        <w:t>clicked method</w:t>
-      </w:r>
-    </w:p>
-    <w:p>
-      <w:pPr>
-        <w:pStyle w:val="ListParagraph"/>
-        <w:numPr>
-          <w:ilvl w:val="0"/>
-          <w:numId w:val="1"/>
-        </w:numPr>
-      </w:pPr>
-      <w:r>
-        <w:t>print method</w:t>
-      </w:r>
-    </w:p>
-    <w:p>
-      <w:r>
-        <w:t>Class NumberCell inherits from Cell</w:t>
-      </w:r>
-    </w:p>
-    <w:p>
-      <w:pPr>
-        <w:pStyle w:val="ListParagraph"/>
-        <w:numPr>
-          <w:ilvl w:val="0"/>
-          <w:numId w:val="1"/>
-        </w:numPr>
-      </w:pPr>
-      <w:r>
-        <w:t>Contains int contents; 0 = blank</w:t>
-      </w:r>
-    </w:p>
-    <w:p>
-      <w:pPr>
-        <w:pStyle w:val="ListParagraph"/>
-        <w:numPr>
-          <w:ilvl w:val="0"/>
-          <w:numId w:val="1"/>
-        </w:numPr>
-      </w:pPr>
-      <w:r>
-        <w:t>clicked method. For blank cells this must call the appropriate clicked methods of many neighboring cells.</w:t>
-      </w:r>
-    </w:p>
-    <w:p>
-      <w:pPr>
-        <w:pStyle w:val="ListParagraph"/>
-        <w:numPr>
-          <w:ilvl w:val="0"/>
-          <w:numId w:val="1"/>
-        </w:numPr>
-      </w:pPr>
-      <w:r>
-        <w:t>print method</w:t>
+        <w:t>c</w:t>
+      </w:r>
+      <w:r>
+        <w:t>licked</w:t>
+      </w:r>
+      <w:r>
+        <w:t>()</w:t>
+      </w:r>
+      <w:r>
+        <w:t xml:space="preserve"> method</w:t>
+      </w:r>
+      <w:r>
+        <w:t xml:space="preserve"> returns false</w:t>
+      </w:r>
+    </w:p>
+    <w:p>
+      <w:pPr>
+        <w:pStyle w:val="ListParagraph"/>
+        <w:numPr>
+          <w:ilvl w:val="0"/>
+          <w:numId w:val="1"/>
+        </w:numPr>
+      </w:pPr>
+      <w:r>
+        <w:t>p</w:t>
+      </w:r>
+      <w:r>
+        <w:t>rint</w:t>
+      </w:r>
+      <w:r>
+        <w:t>()</w:t>
+      </w:r>
+      <w:r>
+        <w:t xml:space="preserve"> method</w:t>
+      </w:r>
+    </w:p>
+    <w:p>
+      <w:r>
+        <w:t xml:space="preserve">Class </w:t>
+      </w:r>
+      <w:proofErr w:type="spellStart"/>
+      <w:r>
+        <w:t>NumberCell</w:t>
+      </w:r>
+      <w:proofErr w:type="spellEnd"/>
+      <w:r>
+        <w:t xml:space="preserve"> inherits from Cell</w:t>
+      </w:r>
+    </w:p>
+    <w:p>
+      <w:pPr>
+        <w:pStyle w:val="ListParagraph"/>
+        <w:numPr>
+          <w:ilvl w:val="0"/>
+          <w:numId w:val="1"/>
+        </w:numPr>
+      </w:pPr>
+      <w:r>
+        <w:t xml:space="preserve">Contains </w:t>
+      </w:r>
+      <w:proofErr w:type="spellStart"/>
+      <w:r>
+        <w:t>int</w:t>
+      </w:r>
+      <w:proofErr w:type="spellEnd"/>
+      <w:r>
+        <w:t xml:space="preserve"> contents; 0 = blank</w:t>
+      </w:r>
+    </w:p>
+    <w:p>
+      <w:pPr>
+        <w:pStyle w:val="ListParagraph"/>
+        <w:numPr>
+          <w:ilvl w:val="0"/>
+          <w:numId w:val="1"/>
+        </w:numPr>
+      </w:pPr>
+      <w:r>
+        <w:t xml:space="preserve">May be constructed as </w:t>
+      </w:r>
+      <w:proofErr w:type="spellStart"/>
+      <w:proofErr w:type="gramStart"/>
+      <w:r>
+        <w:t>NumberCell</w:t>
+      </w:r>
+      <w:proofErr w:type="spellEnd"/>
+      <w:r>
+        <w:t>(</w:t>
+      </w:r>
+      <w:proofErr w:type="gramEnd"/>
+      <w:r>
+        <w:t xml:space="preserve">), and then the value set with </w:t>
+      </w:r>
+      <w:proofErr w:type="spellStart"/>
+      <w:r>
+        <w:t>setContents</w:t>
+      </w:r>
+      <w:proofErr w:type="spellEnd"/>
+      <w:r>
+        <w:t>(</w:t>
+      </w:r>
+      <w:proofErr w:type="spellStart"/>
+      <w:r>
+        <w:t>int</w:t>
+      </w:r>
+      <w:proofErr w:type="spellEnd"/>
+      <w:r>
+        <w:t xml:space="preserve"> value); or it may be constructed and contents set at once with </w:t>
+      </w:r>
+      <w:proofErr w:type="spellStart"/>
+      <w:r>
+        <w:t>NumberCell</w:t>
+      </w:r>
+      <w:proofErr w:type="spellEnd"/>
+      <w:r>
+        <w:t>(</w:t>
+      </w:r>
+      <w:proofErr w:type="spellStart"/>
+      <w:r>
+        <w:t>int</w:t>
+      </w:r>
+      <w:proofErr w:type="spellEnd"/>
+      <w:r>
+        <w:t xml:space="preserve"> value). Connie, I don’t know which way you will prefer to do this.</w:t>
+      </w:r>
+    </w:p>
+    <w:p>
+      <w:pPr>
+        <w:pStyle w:val="ListParagraph"/>
+        <w:numPr>
+          <w:ilvl w:val="0"/>
+          <w:numId w:val="1"/>
+        </w:numPr>
+      </w:pPr>
+      <w:proofErr w:type="gramStart"/>
+      <w:r>
+        <w:t>c</w:t>
+      </w:r>
+      <w:r>
+        <w:t>licked</w:t>
+      </w:r>
+      <w:r>
+        <w:t>(</w:t>
+      </w:r>
+      <w:proofErr w:type="gramEnd"/>
+      <w:r>
+        <w:t>)</w:t>
+      </w:r>
+      <w:r>
+        <w:t xml:space="preserve"> method</w:t>
+      </w:r>
+      <w:r>
+        <w:t xml:space="preserve"> returns true</w:t>
+      </w:r>
+      <w:r>
+        <w:t>. For blank cells this</w:t>
+      </w:r>
+      <w:r>
+        <w:t xml:space="preserve"> also</w:t>
+      </w:r>
+      <w:r>
+        <w:t xml:space="preserve"> call</w:t>
+      </w:r>
+      <w:r>
+        <w:t>s</w:t>
+      </w:r>
+      <w:r>
+        <w:t xml:space="preserve"> the appropriate clicked me</w:t>
+      </w:r>
+      <w:r>
+        <w:t>thods of many neighboring cells</w:t>
+      </w:r>
+      <w:r>
+        <w:t>.</w:t>
+      </w:r>
+    </w:p>
+    <w:p>
+      <w:pPr>
+        <w:pStyle w:val="ListParagraph"/>
+        <w:numPr>
+          <w:ilvl w:val="0"/>
+          <w:numId w:val="1"/>
+        </w:numPr>
+      </w:pPr>
+      <w:r>
+        <w:t>p</w:t>
+      </w:r>
+      <w:r>
+        <w:t>rint</w:t>
+      </w:r>
+      <w:r>
+        <w:t>()</w:t>
+      </w:r>
+      <w:r>
+        <w:t xml:space="preserve"> method</w:t>
       </w:r>
     </w:p>
     <w:p>
       <w:r>
         <w:t>Main function</w:t>
-      </w:r>
-    </w:p>
-    <w:p>
-      <w:pPr>
-        <w:pStyle w:val="ListParagraph"/>
-        <w:numPr>
-          <w:ilvl w:val="0"/>
-          <w:numId w:val="1"/>
-        </w:numPr>
-      </w:pPr>
-      <w:r>
-        <w:t>Will initialize timer,</w:t>
-      </w:r>
-      <w:r>
-        <w:t xml:space="preserve"> call the Grid constructor,</w:t>
-      </w:r>
-      <w:r>
-        <w:t xml:space="preserve"> handle input</w:t>
-      </w:r>
-      <w:r>
-        <w:t>, check for win conditions</w:t>
-      </w:r>
-      <w:r>
-        <w:t xml:space="preserve"> after each move</w:t>
       </w:r>
       <w:bookmarkStart w:id="0" w:name="_GoBack"/>
       <w:bookmarkEnd w:id="0"/>
+    </w:p>
+    <w:p>
+      <w:pPr>
+        <w:pStyle w:val="ListParagraph"/>
+        <w:numPr>
+          <w:ilvl w:val="0"/>
+          <w:numId w:val="1"/>
+        </w:numPr>
+      </w:pPr>
+      <w:r>
+        <w:t>Will initialize timer,</w:t>
+      </w:r>
+      <w:r>
+        <w:t xml:space="preserve"> call the Grid constructor,</w:t>
+      </w:r>
+      <w:r>
+        <w:t xml:space="preserve"> handle input</w:t>
+      </w:r>
+      <w:r>
+        <w:t>, check for win conditions</w:t>
+      </w:r>
+      <w:r>
+        <w:t xml:space="preserve"> after each move</w:t>
+      </w:r>
       <w:r>
         <w:t>, display won or lost messages with elapsed time</w:t>
       </w:r>

</xml_diff>